<commit_message>
terms of use and privacy policy refactor
</commit_message>
<xml_diff>
--- a/docs/slmortgages-client-brief.docx
+++ b/docs/slmortgages-client-brief.docx
@@ -846,17 +846,11 @@
       </w:r>
     </w:p>
     <w:p>
-      <w:pPr>
-        <w:rPr>
-          <w:lang w:val="ru-RU"/>
-        </w:rPr>
-      </w:pPr>
       <w:r>
         <w:rPr>
           <w:rFonts w:ascii="Segoe UI" w:hAnsi="Segoe UI" w:cs="Segoe UI"/>
           <w:sz w:val="21"/>
           <w:szCs w:val="21"/>
-          <w:lang w:val="ru-RU"/>
         </w:rPr>
         <w:br/>
       </w:r>
@@ -865,7 +859,6 @@
           <w:rFonts w:ascii="Segoe UI" w:hAnsi="Segoe UI" w:cs="Segoe UI"/>
           <w:sz w:val="21"/>
           <w:szCs w:val="21"/>
-          <w:lang w:val="ru-RU"/>
         </w:rPr>
         <w:br/>
       </w:r>
@@ -875,7 +868,6 @@
           <w:bCs/>
           <w:sz w:val="32"/>
           <w:szCs w:val="32"/>
-          <w:lang w:val="ru-RU"/>
         </w:rPr>
         <w:t xml:space="preserve"> </w:t>
       </w:r>
@@ -885,7 +877,6 @@
           <w:bCs/>
           <w:sz w:val="32"/>
           <w:szCs w:val="32"/>
-          <w:lang w:val="ru-RU"/>
         </w:rPr>
         <w:tab/>
       </w:r>
@@ -895,7 +886,6 @@
           <w:bCs/>
           <w:sz w:val="32"/>
           <w:szCs w:val="32"/>
-          <w:lang w:val="ru-RU"/>
         </w:rPr>
         <w:t>2</w:t>
       </w:r>
@@ -905,7 +895,6 @@
           <w:bCs/>
           <w:sz w:val="32"/>
           <w:szCs w:val="32"/>
-          <w:lang w:val="ru-RU"/>
         </w:rPr>
         <w:t xml:space="preserve">. </w:t>
       </w:r>
@@ -924,7 +913,6 @@
           <w:bCs/>
           <w:sz w:val="32"/>
           <w:szCs w:val="32"/>
-          <w:lang w:val="ru-RU"/>
         </w:rPr>
         <w:t xml:space="preserve"> </w:t>
       </w:r>
@@ -938,9 +926,6 @@
         <w:t>me</w:t>
       </w:r>
       <w:r>
-        <w:rPr>
-          <w:lang w:val="ru-RU"/>
-        </w:rPr>
         <w:t xml:space="preserve">  </w:t>
       </w:r>
     </w:p>
@@ -2806,120 +2791,217 @@
         </w:rPr>
         <w:t xml:space="preserve">: </w:t>
       </w:r>
-      <w:hyperlink r:id="rId7" w:history="1">
-        <w:r>
-          <w:rPr>
-            <w:rStyle w:val="Hyperlink"/>
-          </w:rPr>
-          <w:t>https</w:t>
-        </w:r>
-        <w:r>
-          <w:rPr>
-            <w:rStyle w:val="Hyperlink"/>
-            <w:lang w:val="ru-RU"/>
-          </w:rPr>
-          <w:t>://</w:t>
-        </w:r>
-        <w:r>
-          <w:rPr>
-            <w:rStyle w:val="Hyperlink"/>
-          </w:rPr>
-          <w:t>www</w:t>
-        </w:r>
-        <w:r>
-          <w:rPr>
-            <w:rStyle w:val="Hyperlink"/>
-            <w:lang w:val="ru-RU"/>
-          </w:rPr>
-          <w:t>.</w:t>
-        </w:r>
-        <w:proofErr w:type="spellStart"/>
-        <w:r>
-          <w:rPr>
-            <w:rStyle w:val="Hyperlink"/>
-          </w:rPr>
-          <w:t>beechwoodmortgages</w:t>
-        </w:r>
-        <w:proofErr w:type="spellEnd"/>
-        <w:r>
-          <w:rPr>
-            <w:rStyle w:val="Hyperlink"/>
-            <w:lang w:val="ru-RU"/>
-          </w:rPr>
-          <w:t>.</w:t>
-        </w:r>
-        <w:r>
-          <w:rPr>
-            <w:rStyle w:val="Hyperlink"/>
-          </w:rPr>
-          <w:t>com</w:t>
-        </w:r>
-        <w:r>
-          <w:rPr>
-            <w:rStyle w:val="Hyperlink"/>
-            <w:lang w:val="ru-RU"/>
-          </w:rPr>
-          <w:t>/</w:t>
-        </w:r>
-        <w:r>
-          <w:rPr>
-            <w:rStyle w:val="Hyperlink"/>
-          </w:rPr>
-          <w:t>about</w:t>
-        </w:r>
-        <w:r>
-          <w:rPr>
-            <w:rStyle w:val="Hyperlink"/>
-            <w:lang w:val="ru-RU"/>
-          </w:rPr>
-          <w:t>-</w:t>
-        </w:r>
-        <w:r>
-          <w:rPr>
-            <w:rStyle w:val="Hyperlink"/>
-          </w:rPr>
-          <w:t>us</w:t>
-        </w:r>
-        <w:r>
-          <w:rPr>
-            <w:rStyle w:val="Hyperlink"/>
-            <w:lang w:val="ru-RU"/>
-          </w:rPr>
-          <w:t>/</w:t>
-        </w:r>
-        <w:r>
-          <w:rPr>
-            <w:rStyle w:val="Hyperlink"/>
-          </w:rPr>
-          <w:t>refer</w:t>
-        </w:r>
-        <w:r>
-          <w:rPr>
-            <w:rStyle w:val="Hyperlink"/>
-            <w:lang w:val="ru-RU"/>
-          </w:rPr>
-          <w:t>-</w:t>
-        </w:r>
-        <w:r>
-          <w:rPr>
-            <w:rStyle w:val="Hyperlink"/>
-          </w:rPr>
-          <w:t>a</w:t>
-        </w:r>
-        <w:r>
-          <w:rPr>
-            <w:rStyle w:val="Hyperlink"/>
-            <w:lang w:val="ru-RU"/>
-          </w:rPr>
-          <w:t>-</w:t>
-        </w:r>
-        <w:r>
-          <w:rPr>
-            <w:rStyle w:val="Hyperlink"/>
-          </w:rPr>
-          <w:t>friend</w:t>
-        </w:r>
-      </w:hyperlink>
+      <w:r>
+        <w:fldChar w:fldCharType="begin"/>
+      </w:r>
+      <w:r>
+        <w:instrText>HYPERLINK</w:instrText>
+      </w:r>
+      <w:r>
+        <w:rPr>
+          <w:lang w:val="ru-RU"/>
+        </w:rPr>
+        <w:instrText xml:space="preserve"> "</w:instrText>
+      </w:r>
+      <w:r>
+        <w:instrText>https</w:instrText>
+      </w:r>
+      <w:r>
+        <w:rPr>
+          <w:lang w:val="ru-RU"/>
+        </w:rPr>
+        <w:instrText>://</w:instrText>
+      </w:r>
+      <w:r>
+        <w:instrText>www</w:instrText>
+      </w:r>
+      <w:r>
+        <w:rPr>
+          <w:lang w:val="ru-RU"/>
+        </w:rPr>
+        <w:instrText>.</w:instrText>
+      </w:r>
+      <w:r>
+        <w:instrText>beechwoodmortgages</w:instrText>
+      </w:r>
+      <w:r>
+        <w:rPr>
+          <w:lang w:val="ru-RU"/>
+        </w:rPr>
+        <w:instrText>.</w:instrText>
+      </w:r>
+      <w:r>
+        <w:instrText>com</w:instrText>
+      </w:r>
+      <w:r>
+        <w:rPr>
+          <w:lang w:val="ru-RU"/>
+        </w:rPr>
+        <w:instrText>/</w:instrText>
+      </w:r>
+      <w:r>
+        <w:instrText>about</w:instrText>
+      </w:r>
+      <w:r>
+        <w:rPr>
+          <w:lang w:val="ru-RU"/>
+        </w:rPr>
+        <w:instrText>-</w:instrText>
+      </w:r>
+      <w:r>
+        <w:instrText>us</w:instrText>
+      </w:r>
+      <w:r>
+        <w:rPr>
+          <w:lang w:val="ru-RU"/>
+        </w:rPr>
+        <w:instrText>/</w:instrText>
+      </w:r>
+      <w:r>
+        <w:instrText>refer</w:instrText>
+      </w:r>
+      <w:r>
+        <w:rPr>
+          <w:lang w:val="ru-RU"/>
+        </w:rPr>
+        <w:instrText>-</w:instrText>
+      </w:r>
+      <w:r>
+        <w:instrText>a</w:instrText>
+      </w:r>
+      <w:r>
+        <w:rPr>
+          <w:lang w:val="ru-RU"/>
+        </w:rPr>
+        <w:instrText>-</w:instrText>
+      </w:r>
+      <w:r>
+        <w:instrText>friend</w:instrText>
+      </w:r>
+      <w:r>
+        <w:rPr>
+          <w:lang w:val="ru-RU"/>
+        </w:rPr>
+        <w:instrText>"</w:instrText>
+      </w:r>
+      <w:r>
+        <w:fldChar w:fldCharType="separate"/>
+      </w:r>
+      <w:r>
+        <w:rPr>
+          <w:rStyle w:val="Hyperlink"/>
+        </w:rPr>
+        <w:t>https</w:t>
+      </w:r>
+      <w:r>
+        <w:rPr>
+          <w:rStyle w:val="Hyperlink"/>
+          <w:lang w:val="ru-RU"/>
+        </w:rPr>
+        <w:t>://</w:t>
+      </w:r>
+      <w:r>
+        <w:rPr>
+          <w:rStyle w:val="Hyperlink"/>
+        </w:rPr>
+        <w:t>www</w:t>
+      </w:r>
+      <w:r>
+        <w:rPr>
+          <w:rStyle w:val="Hyperlink"/>
+          <w:lang w:val="ru-RU"/>
+        </w:rPr>
+        <w:t>.</w:t>
+      </w:r>
+      <w:proofErr w:type="spellStart"/>
+      <w:r>
+        <w:rPr>
+          <w:rStyle w:val="Hyperlink"/>
+        </w:rPr>
+        <w:t>beechwoodmortgages</w:t>
+      </w:r>
+      <w:proofErr w:type="spellEnd"/>
+      <w:r>
+        <w:rPr>
+          <w:rStyle w:val="Hyperlink"/>
+          <w:lang w:val="ru-RU"/>
+        </w:rPr>
+        <w:t>.</w:t>
+      </w:r>
+      <w:r>
+        <w:rPr>
+          <w:rStyle w:val="Hyperlink"/>
+        </w:rPr>
+        <w:t>com</w:t>
+      </w:r>
+      <w:r>
+        <w:rPr>
+          <w:rStyle w:val="Hyperlink"/>
+          <w:lang w:val="ru-RU"/>
+        </w:rPr>
+        <w:t>/</w:t>
+      </w:r>
+      <w:r>
+        <w:rPr>
+          <w:rStyle w:val="Hyperlink"/>
+        </w:rPr>
+        <w:t>about</w:t>
+      </w:r>
+      <w:r>
+        <w:rPr>
+          <w:rStyle w:val="Hyperlink"/>
+          <w:lang w:val="ru-RU"/>
+        </w:rPr>
+        <w:t>-</w:t>
+      </w:r>
+      <w:r>
+        <w:rPr>
+          <w:rStyle w:val="Hyperlink"/>
+        </w:rPr>
+        <w:t>us</w:t>
+      </w:r>
+      <w:r>
+        <w:rPr>
+          <w:rStyle w:val="Hyperlink"/>
+          <w:lang w:val="ru-RU"/>
+        </w:rPr>
+        <w:t>/</w:t>
+      </w:r>
+      <w:r>
+        <w:rPr>
+          <w:rStyle w:val="Hyperlink"/>
+        </w:rPr>
+        <w:t>refer</w:t>
+      </w:r>
+      <w:r>
+        <w:rPr>
+          <w:rStyle w:val="Hyperlink"/>
+          <w:lang w:val="ru-RU"/>
+        </w:rPr>
+        <w:t>-</w:t>
+      </w:r>
+      <w:r>
+        <w:rPr>
+          <w:rStyle w:val="Hyperlink"/>
+        </w:rPr>
+        <w:t>a</w:t>
+      </w:r>
+      <w:r>
+        <w:rPr>
+          <w:rStyle w:val="Hyperlink"/>
+          <w:lang w:val="ru-RU"/>
+        </w:rPr>
+        <w:t>-</w:t>
+      </w:r>
+      <w:r>
+        <w:rPr>
+          <w:rStyle w:val="Hyperlink"/>
+        </w:rPr>
+        <w:t>friend</w:t>
+      </w:r>
+      <w:r>
+        <w:fldChar w:fldCharType="end"/>
+      </w:r>
     </w:p>
     <w:p>
       <w:pPr>
@@ -3065,7 +3147,7 @@
       <w:pPr>
         <w:spacing w:after="0"/>
       </w:pPr>
-      <w:hyperlink r:id="rId8" w:history="1">
+      <w:hyperlink r:id="rId7" w:history="1">
         <w:r>
           <w:rPr>
             <w:rStyle w:val="Hyperlink"/>
@@ -3453,14 +3535,7 @@
           <w:bCs/>
         </w:rPr>
         <w:lastRenderedPageBreak/>
-        <w:t>Design Guidelines</w:t>
-      </w:r>
-      <w:r>
-        <w:rPr>
-          <w:b/>
-          <w:bCs/>
-        </w:rPr>
-        <w:t>:</w:t>
+        <w:t>Design Guidelines:</w:t>
       </w:r>
     </w:p>
     <w:p>
@@ -5733,6 +5808,7 @@
   <w:style w:type="character" w:default="1" w:styleId="DefaultParagraphFont">
     <w:name w:val="Default Paragraph Font"/>
     <w:uiPriority w:val="1"/>
+    <w:semiHidden/>
     <w:unhideWhenUsed/>
   </w:style>
   <w:style w:type="table" w:default="1" w:styleId="TableNormal">

</xml_diff>